<commit_message>
partial changes for French language version
</commit_message>
<xml_diff>
--- a/docs/french/O4J justice options FRENCH.docx
+++ b/docs/french/O4J justice options FRENCH.docx
@@ -1,6 +1,6 @@
 
 <file path=word/document.xml><?xml version="1.0" encoding="utf-8"?>
-<w:document xmlns:wpc="http://schemas.microsoft.com/office/word/2010/wordprocessingCanvas" xmlns:mc="http://schemas.openxmlformats.org/markup-compatibility/2006" xmlns:o="urn:schemas-microsoft-com:office:office" xmlns:r="http://schemas.openxmlformats.org/officeDocument/2006/relationships" xmlns:m="http://schemas.openxmlformats.org/officeDocument/2006/math" xmlns:v="urn:schemas-microsoft-com:vml" xmlns:wp14="http://schemas.microsoft.com/office/word/2010/wordprocessingDrawing" xmlns:wp="http://schemas.openxmlformats.org/drawingml/2006/wordprocessingDrawing" xmlns:w10="urn:schemas-microsoft-com:office:word" xmlns:w="http://schemas.openxmlformats.org/wordprocessingml/2006/main" xmlns:w14="http://schemas.microsoft.com/office/word/2010/wordml" xmlns:wpg="http://schemas.microsoft.com/office/word/2010/wordprocessingGroup" xmlns:wpi="http://schemas.microsoft.com/office/word/2010/wordprocessingInk" xmlns:wne="http://schemas.microsoft.com/office/word/2006/wordml" xmlns:wps="http://schemas.microsoft.com/office/word/2010/wordprocessingShape" mc:Ignorable="w14 wp14">
+<w:document xmlns:wpc="http://schemas.microsoft.com/office/word/2010/wordprocessingCanvas" xmlns:mc="http://schemas.openxmlformats.org/markup-compatibility/2006" xmlns:o="urn:schemas-microsoft-com:office:office" xmlns:r="http://schemas.openxmlformats.org/officeDocument/2006/relationships" xmlns:m="http://schemas.openxmlformats.org/officeDocument/2006/math" xmlns:v="urn:schemas-microsoft-com:vml" xmlns:wp14="http://schemas.microsoft.com/office/word/2010/wordprocessingDrawing" xmlns:wp="http://schemas.openxmlformats.org/drawingml/2006/wordprocessingDrawing" xmlns:w10="urn:schemas-microsoft-com:office:word" xmlns:w="http://schemas.openxmlformats.org/wordprocessingml/2006/main" xmlns:w14="http://schemas.microsoft.com/office/word/2010/wordml" xmlns:w15="http://schemas.microsoft.com/office/word/2012/wordml" xmlns:wpg="http://schemas.microsoft.com/office/word/2010/wordprocessingGroup" xmlns:wpi="http://schemas.microsoft.com/office/word/2010/wordprocessingInk" xmlns:wne="http://schemas.microsoft.com/office/word/2006/wordml" xmlns:wps="http://schemas.microsoft.com/office/word/2010/wordprocessingShape" mc:Ignorable="w14 w15 wp14">
   <w:body>
     <w:p>
       <w:pPr>
@@ -159,7 +159,23 @@
           <w:i/>
           <w:color w:val="FF0000"/>
         </w:rPr>
-        <w:t>* highlighted &amp; italicized text does not need translation</w:t>
+        <w:t xml:space="preserve">* </w:t>
+      </w:r>
+      <w:proofErr w:type="gramStart"/>
+      <w:r>
+        <w:rPr>
+          <w:i/>
+          <w:color w:val="FF0000"/>
+        </w:rPr>
+        <w:t>highlighted</w:t>
+      </w:r>
+      <w:proofErr w:type="gramEnd"/>
+      <w:r>
+        <w:rPr>
+          <w:i/>
+          <w:color w:val="FF0000"/>
+        </w:rPr>
+        <w:t xml:space="preserve"> &amp; italicized text does not need translation</w:t>
       </w:r>
     </w:p>
     <w:p>
@@ -999,7 +1015,7 @@
       </w:r>
     </w:p>
     <w:p>
-      <w:hyperlink r:id="rId5" w:tgtFrame="_blank" w:history="1">
+      <w:hyperlink r:id="rId4" w:tgtFrame="_blank" w:history="1">
         <w:r>
           <w:rPr>
             <w:rFonts w:cs="Arial"/>
@@ -1034,7 +1050,7 @@
         </w:rPr>
         <w:t> </w:t>
       </w:r>
-      <w:hyperlink r:id="rId6" w:tgtFrame="_blank" w:history="1">
+      <w:hyperlink r:id="rId5" w:tgtFrame="_blank" w:history="1">
         <w:r>
           <w:rPr>
             <w:rFonts w:cs="Arial"/>
@@ -1074,7 +1090,7 @@
           <w:lang w:val="fr-CA" w:eastAsia="en-CA"/>
         </w:rPr>
       </w:pPr>
-      <w:hyperlink r:id="rId7" w:history="1">
+      <w:hyperlink r:id="rId6" w:history="1">
         <w:r>
           <w:rPr>
             <w:rStyle w:val="Hyperlink"/>
@@ -1435,7 +1451,7 @@
           <w:lang w:val="fr-CA" w:eastAsia="en-CA"/>
         </w:rPr>
       </w:pPr>
-      <w:hyperlink r:id="rId8" w:tgtFrame="_blank" w:history="1">
+      <w:hyperlink r:id="rId7" w:tgtFrame="_blank" w:history="1">
         <w:r>
           <w:rPr>
             <w:rFonts w:cs="Arial"/>
@@ -1448,7 +1464,7 @@
       </w:hyperlink>
     </w:p>
     <w:p>
-      <w:hyperlink r:id="rId9" w:tgtFrame="_blank" w:history="1">
+      <w:hyperlink r:id="rId8" w:tgtFrame="_blank" w:history="1">
         <w:r>
           <w:rPr>
             <w:rFonts w:cs="Arial"/>
@@ -2064,7 +2080,7 @@
           <w:lang w:val="fr-CA" w:eastAsia="en-CA"/>
         </w:rPr>
       </w:pPr>
-      <w:hyperlink r:id="rId10" w:tgtFrame="_blank" w:history="1">
+      <w:hyperlink r:id="rId9" w:tgtFrame="_blank" w:history="1">
         <w:r>
           <w:rPr>
             <w:rFonts w:cs="Arial"/>
@@ -2095,13 +2111,23 @@
           <w:lang w:val="fr-CA" w:eastAsia="en-CA"/>
         </w:rPr>
       </w:pPr>
-      <w:r>
-        <w:rPr>
-          <w:rFonts w:cs="Arial"/>
-          <w:color w:val="333333"/>
-          <w:lang w:val="fr-CA" w:eastAsia="en-CA"/>
-        </w:rPr>
-        <w:t>FAQs </w:t>
+      <w:proofErr w:type="spellStart"/>
+      <w:r>
+        <w:rPr>
+          <w:rFonts w:cs="Arial"/>
+          <w:color w:val="333333"/>
+          <w:lang w:val="fr-CA" w:eastAsia="en-CA"/>
+        </w:rPr>
+        <w:t>FAQs</w:t>
+      </w:r>
+      <w:proofErr w:type="spellEnd"/>
+      <w:r>
+        <w:rPr>
+          <w:rFonts w:cs="Arial"/>
+          <w:color w:val="333333"/>
+          <w:lang w:val="fr-CA" w:eastAsia="en-CA"/>
+        </w:rPr>
+        <w:t> </w:t>
       </w:r>
       <w:r>
         <w:rPr>
@@ -2111,7 +2137,7 @@
         </w:rPr>
         <w:t xml:space="preserve">: </w:t>
       </w:r>
-      <w:hyperlink r:id="rId11" w:tgtFrame="_blank" w:history="1">
+      <w:hyperlink r:id="rId10" w:tgtFrame="_blank" w:history="1">
         <w:r>
           <w:rPr>
             <w:rFonts w:cs="Arial"/>
@@ -2191,7 +2217,7 @@
           <w:lang w:val="fr-CA" w:eastAsia="en-CA"/>
         </w:rPr>
       </w:pPr>
-      <w:hyperlink r:id="rId12" w:tgtFrame="_blank" w:history="1">
+      <w:hyperlink r:id="rId11" w:tgtFrame="_blank" w:history="1">
         <w:r>
           <w:rPr>
             <w:rFonts w:cs="Arial"/>
@@ -2488,7 +2514,7 @@
           <w:lang w:val="fr-CA" w:eastAsia="en-CA"/>
         </w:rPr>
       </w:pPr>
-      <w:hyperlink r:id="rId13" w:tgtFrame="_blank" w:history="1">
+      <w:hyperlink r:id="rId12" w:tgtFrame="_blank" w:history="1">
         <w:r>
           <w:rPr>
             <w:rFonts w:cs="Arial"/>
@@ -2535,7 +2561,7 @@
           <w:lang w:val="fr-CA" w:eastAsia="en-CA"/>
         </w:rPr>
       </w:pPr>
-      <w:hyperlink r:id="rId14" w:tgtFrame="_blank" w:history="1">
+      <w:hyperlink r:id="rId13" w:tgtFrame="_blank" w:history="1">
         <w:r>
           <w:rPr>
             <w:rFonts w:cs="Arial"/>
@@ -2944,7 +2970,7 @@
           <w:lang w:val="fr-CA" w:eastAsia="en-CA"/>
         </w:rPr>
       </w:pPr>
-      <w:hyperlink r:id="rId15" w:tgtFrame="_blank" w:history="1">
+      <w:hyperlink r:id="rId14" w:tgtFrame="_blank" w:history="1">
         <w:r>
           <w:rPr>
             <w:rFonts w:cs="Arial"/>
@@ -3026,7 +3052,7 @@
           <w:lang w:val="fr-CA" w:eastAsia="en-CA"/>
         </w:rPr>
       </w:pPr>
-      <w:hyperlink r:id="rId16" w:tgtFrame="_blank" w:history="1">
+      <w:hyperlink r:id="rId15" w:tgtFrame="_blank" w:history="1">
         <w:r>
           <w:rPr>
             <w:rFonts w:cs="Arial"/>
@@ -3389,7 +3415,7 @@
           <w:lang w:val="fr-CA" w:eastAsia="en-CA"/>
         </w:rPr>
       </w:pPr>
-      <w:hyperlink r:id="rId17" w:tgtFrame="_blank" w:history="1">
+      <w:hyperlink r:id="rId16" w:tgtFrame="_blank" w:history="1">
         <w:r>
           <w:rPr>
             <w:rFonts w:cs="Arial"/>
@@ -3454,7 +3480,7 @@
           <w:lang w:val="fr-CA" w:eastAsia="en-CA"/>
         </w:rPr>
       </w:pPr>
-      <w:hyperlink r:id="rId18" w:tgtFrame="_blank" w:history="1">
+      <w:hyperlink r:id="rId17" w:tgtFrame="_blank" w:history="1">
         <w:r>
           <w:rPr>
             <w:rFonts w:cs="Arial"/>
@@ -3503,7 +3529,7 @@
           <w:lang w:val="fr-CA" w:eastAsia="en-CA"/>
         </w:rPr>
       </w:pPr>
-      <w:hyperlink r:id="rId19" w:tgtFrame="_blank" w:history="1">
+      <w:hyperlink r:id="rId18" w:tgtFrame="_blank" w:history="1">
         <w:r>
           <w:rPr>
             <w:rFonts w:cs="Arial"/>
@@ -3818,7 +3844,7 @@
           <w:lang w:val="fr-CA" w:eastAsia="en-CA"/>
         </w:rPr>
       </w:pPr>
-      <w:hyperlink r:id="rId20" w:tgtFrame="_blank" w:history="1">
+      <w:hyperlink r:id="rId19" w:tgtFrame="_blank" w:history="1">
         <w:r>
           <w:rPr>
             <w:rFonts w:cs="Arial"/>
@@ -3839,7 +3865,7 @@
           <w:lang w:val="fr-CA" w:eastAsia="en-CA"/>
         </w:rPr>
       </w:pPr>
-      <w:hyperlink r:id="rId21" w:tgtFrame="_blank" w:history="1">
+      <w:hyperlink r:id="rId20" w:tgtFrame="_blank" w:history="1">
         <w:r>
           <w:rPr>
             <w:rFonts w:cs="Arial"/>
@@ -3860,7 +3886,7 @@
           <w:lang w:val="fr-CA" w:eastAsia="en-CA"/>
         </w:rPr>
       </w:pPr>
-      <w:hyperlink r:id="rId22" w:anchor="ICESCR" w:tgtFrame="_blank" w:history="1">
+      <w:hyperlink r:id="rId21" w:anchor="ICESCR" w:tgtFrame="_blank" w:history="1">
         <w:r>
           <w:rPr>
             <w:rFonts w:cs="Arial"/>
@@ -3977,15 +4003,33 @@
           <w:color w:val="333333"/>
           <w:lang w:val="fr-CA" w:eastAsia="en-CA"/>
         </w:rPr>
-        <w:t xml:space="preserve"> Nations Unies sur l’économie, les droits sociaux et cultur</w:t>
-      </w:r>
-      <w:r>
-        <w:rPr>
-          <w:rFonts w:cs="Arial"/>
-          <w:color w:val="333333"/>
-          <w:lang w:val="fr-CA" w:eastAsia="en-CA"/>
-        </w:rPr>
-        <w:t>les droits économiques, sociaux et culturel</w:t>
+        <w:t xml:space="preserve"> Nations Unies sur l’économie, les droits sociaux et </w:t>
+      </w:r>
+      <w:proofErr w:type="spellStart"/>
+      <w:r>
+        <w:rPr>
+          <w:rFonts w:cs="Arial"/>
+          <w:color w:val="333333"/>
+          <w:lang w:val="fr-CA" w:eastAsia="en-CA"/>
+        </w:rPr>
+        <w:t>cultur</w:t>
+      </w:r>
+      <w:r>
+        <w:rPr>
+          <w:rFonts w:cs="Arial"/>
+          <w:color w:val="333333"/>
+          <w:lang w:val="fr-CA" w:eastAsia="en-CA"/>
+        </w:rPr>
+        <w:t>les</w:t>
+      </w:r>
+      <w:proofErr w:type="spellEnd"/>
+      <w:r>
+        <w:rPr>
+          <w:rFonts w:cs="Arial"/>
+          <w:color w:val="333333"/>
+          <w:lang w:val="fr-CA" w:eastAsia="en-CA"/>
+        </w:rPr>
+        <w:t xml:space="preserve"> droits économiques, sociaux et culturel</w:t>
       </w:r>
       <w:r>
         <w:rPr>
@@ -4272,7 +4316,7 @@
           <w:lang w:val="fr-CA" w:eastAsia="en-CA"/>
         </w:rPr>
       </w:pPr>
-      <w:hyperlink r:id="rId23" w:tgtFrame="_blank" w:history="1">
+      <w:hyperlink r:id="rId22" w:tgtFrame="_blank" w:history="1">
         <w:r>
           <w:rPr>
             <w:rFonts w:cs="Arial"/>
@@ -4293,7 +4337,7 @@
           <w:lang w:val="fr-CA" w:eastAsia="en-CA"/>
         </w:rPr>
       </w:pPr>
-      <w:hyperlink r:id="rId24" w:tgtFrame="_blank" w:history="1">
+      <w:hyperlink r:id="rId23" w:tgtFrame="_blank" w:history="1">
         <w:r>
           <w:rPr>
             <w:rFonts w:cs="Arial"/>
@@ -4472,13 +4516,23 @@
         </w:rPr>
         <w:t>[e]</w:t>
       </w:r>
-      <w:r>
-        <w:rPr>
-          <w:rFonts w:cs="Arial"/>
-          <w:color w:val="333333"/>
-          <w:lang w:val="fr-CA" w:eastAsia="en-CA"/>
-        </w:rPr>
-        <w:t>xaminer les questions concernant les disparitions forcées ou involontaires</w:t>
+      <w:proofErr w:type="spellStart"/>
+      <w:r>
+        <w:rPr>
+          <w:rFonts w:cs="Arial"/>
+          <w:color w:val="333333"/>
+          <w:lang w:val="fr-CA" w:eastAsia="en-CA"/>
+        </w:rPr>
+        <w:t>xaminer</w:t>
+      </w:r>
+      <w:proofErr w:type="spellEnd"/>
+      <w:r>
+        <w:rPr>
+          <w:rFonts w:cs="Arial"/>
+          <w:color w:val="333333"/>
+          <w:lang w:val="fr-CA" w:eastAsia="en-CA"/>
+        </w:rPr>
+        <w:t xml:space="preserve"> les questions concernant les disparitions forcées ou involontaires</w:t>
       </w:r>
       <w:r>
         <w:rPr>
@@ -4651,7 +4705,7 @@
         </w:rPr>
         <w:t xml:space="preserve"> </w:t>
       </w:r>
-      <w:hyperlink r:id="rId25" w:tgtFrame="_blank" w:history="1">
+      <w:hyperlink r:id="rId24" w:tgtFrame="_blank" w:history="1">
         <w:r>
           <w:rPr>
             <w:rFonts w:cs="Arial"/>
@@ -4690,7 +4744,7 @@
         </w:rPr>
         <w:t xml:space="preserve">Comment utiliser le GTDIF : </w:t>
       </w:r>
-      <w:hyperlink r:id="rId26" w:tgtFrame="_blank" w:history="1">
+      <w:hyperlink r:id="rId25" w:tgtFrame="_blank" w:history="1">
         <w:r>
           <w:rPr>
             <w:rFonts w:cs="Arial"/>
@@ -4729,7 +4783,7 @@
         </w:rPr>
         <w:t xml:space="preserve">Le formulaire pour soumettre une communication d’une victime de disparition forcée : </w:t>
       </w:r>
-      <w:hyperlink r:id="rId27" w:tgtFrame="_blank" w:history="1">
+      <w:hyperlink r:id="rId26" w:tgtFrame="_blank" w:history="1">
         <w:r>
           <w:rPr>
             <w:rFonts w:cs="Arial"/>
@@ -5321,7 +5375,7 @@
         <w:lastRenderedPageBreak/>
         <w:t xml:space="preserve">Le site de la Commission : </w:t>
       </w:r>
-      <w:hyperlink r:id="rId28" w:tgtFrame="_blank" w:history="1">
+      <w:hyperlink r:id="rId27" w:tgtFrame="_blank" w:history="1">
         <w:r>
           <w:rPr>
             <w:rFonts w:cs="Arial"/>
@@ -5368,7 +5422,7 @@
         </w:rPr>
         <w:t xml:space="preserve"> d’information pour la présentation de plaintes : </w:t>
       </w:r>
-      <w:hyperlink r:id="rId29" w:tgtFrame="_blank" w:history="1">
+      <w:hyperlink r:id="rId28" w:tgtFrame="_blank" w:history="1">
         <w:r>
           <w:rPr>
             <w:rFonts w:cs="Arial"/>
@@ -5423,7 +5477,7 @@
         </w:rPr>
         <w:t xml:space="preserve">omme de la part du Centre des Ressources de la justice internationale : </w:t>
       </w:r>
-      <w:hyperlink r:id="rId30" w:tgtFrame="_blank" w:history="1">
+      <w:hyperlink r:id="rId29" w:tgtFrame="_blank" w:history="1">
         <w:r>
           <w:rPr>
             <w:rFonts w:cs="Arial"/>
@@ -5929,7 +5983,7 @@
         </w:rPr>
         <w:t xml:space="preserve"> </w:t>
       </w:r>
-      <w:hyperlink r:id="rId31" w:tgtFrame="_blank" w:history="1">
+      <w:hyperlink r:id="rId30" w:tgtFrame="_blank" w:history="1">
         <w:r>
           <w:rPr>
             <w:rFonts w:cs="Arial"/>
@@ -5974,7 +6028,7 @@
         </w:rPr>
         <w:t xml:space="preserve"> </w:t>
       </w:r>
-      <w:hyperlink r:id="rId32" w:tgtFrame="_blank" w:history="1">
+      <w:hyperlink r:id="rId31" w:tgtFrame="_blank" w:history="1">
         <w:r>
           <w:rPr>
             <w:rFonts w:cs="Arial"/>
@@ -6045,7 +6099,7 @@
         </w:rPr>
         <w:t xml:space="preserve">omme par le Centre des ressources de la Justice internationale : </w:t>
       </w:r>
-      <w:hyperlink r:id="rId33" w:tgtFrame="_blank" w:history="1">
+      <w:hyperlink r:id="rId32" w:tgtFrame="_blank" w:history="1">
         <w:r>
           <w:rPr>
             <w:rFonts w:cs="Arial"/>
@@ -6539,7 +6593,7 @@
           <w:lang w:val="fr-CA" w:eastAsia="en-CA"/>
         </w:rPr>
       </w:pPr>
-      <w:hyperlink r:id="rId34" w:tgtFrame="_blank" w:history="1">
+      <w:hyperlink r:id="rId33" w:tgtFrame="_blank" w:history="1">
         <w:r>
           <w:rPr>
             <w:rFonts w:cs="Arial"/>
@@ -6560,7 +6614,7 @@
           <w:lang w:val="fr-CA" w:eastAsia="en-CA"/>
         </w:rPr>
       </w:pPr>
-      <w:hyperlink r:id="rId35" w:tgtFrame="_blank" w:history="1">
+      <w:hyperlink r:id="rId34" w:tgtFrame="_blank" w:history="1">
         <w:r>
           <w:rPr>
             <w:rFonts w:cs="Arial"/>
@@ -6852,6 +6906,7 @@
         </w:rPr>
         <w:t xml:space="preserve"> CETC a complété le procès de </w:t>
       </w:r>
+      <w:proofErr w:type="spellStart"/>
       <w:r>
         <w:rPr>
           <w:color w:val="000000"/>
@@ -6859,26 +6914,77 @@
         </w:rPr>
         <w:t>Kaing</w:t>
       </w:r>
-      <w:r>
-        <w:rPr>
-          <w:color w:val="000000"/>
-          <w:lang w:val="fr-CA"/>
-        </w:rPr>
-        <w:t xml:space="preserve"> Guek Eav</w:t>
-      </w:r>
-      <w:r>
-        <w:rPr>
-          <w:color w:val="000000"/>
-          <w:lang w:val="fr-CA"/>
-        </w:rPr>
-        <w:t xml:space="preserve"> (alias Duch) et le procès de </w:t>
-      </w:r>
-      <w:r>
-        <w:rPr>
-          <w:color w:val="000000"/>
-          <w:lang w:val="fr-CA"/>
-        </w:rPr>
-        <w:t xml:space="preserve">Nuon Chea </w:t>
+      <w:proofErr w:type="spellEnd"/>
+      <w:r>
+        <w:rPr>
+          <w:color w:val="000000"/>
+          <w:lang w:val="fr-CA"/>
+        </w:rPr>
+        <w:t xml:space="preserve"> </w:t>
+      </w:r>
+      <w:proofErr w:type="spellStart"/>
+      <w:r>
+        <w:rPr>
+          <w:color w:val="000000"/>
+          <w:lang w:val="fr-CA"/>
+        </w:rPr>
+        <w:t>Guek</w:t>
+      </w:r>
+      <w:proofErr w:type="spellEnd"/>
+      <w:r>
+        <w:rPr>
+          <w:color w:val="000000"/>
+          <w:lang w:val="fr-CA"/>
+        </w:rPr>
+        <w:t xml:space="preserve"> </w:t>
+      </w:r>
+      <w:proofErr w:type="spellStart"/>
+      <w:r>
+        <w:rPr>
+          <w:color w:val="000000"/>
+          <w:lang w:val="fr-CA"/>
+        </w:rPr>
+        <w:t>Eav</w:t>
+      </w:r>
+      <w:proofErr w:type="spellEnd"/>
+      <w:r>
+        <w:rPr>
+          <w:color w:val="000000"/>
+          <w:lang w:val="fr-CA"/>
+        </w:rPr>
+        <w:t xml:space="preserve"> (alias </w:t>
+      </w:r>
+      <w:proofErr w:type="spellStart"/>
+      <w:r>
+        <w:rPr>
+          <w:color w:val="000000"/>
+          <w:lang w:val="fr-CA"/>
+        </w:rPr>
+        <w:t>Duch</w:t>
+      </w:r>
+      <w:proofErr w:type="spellEnd"/>
+      <w:r>
+        <w:rPr>
+          <w:color w:val="000000"/>
+          <w:lang w:val="fr-CA"/>
+        </w:rPr>
+        <w:t xml:space="preserve">) et le procès de </w:t>
+      </w:r>
+      <w:proofErr w:type="spellStart"/>
+      <w:r>
+        <w:rPr>
+          <w:color w:val="000000"/>
+          <w:lang w:val="fr-CA"/>
+        </w:rPr>
+        <w:t>Nuon</w:t>
+      </w:r>
+      <w:proofErr w:type="spellEnd"/>
+      <w:r>
+        <w:rPr>
+          <w:color w:val="000000"/>
+          <w:lang w:val="fr-CA"/>
+        </w:rPr>
+        <w:t xml:space="preserve"> Chea </w:t>
       </w:r>
       <w:r>
         <w:rPr>
@@ -6892,8 +6998,17 @@
           <w:color w:val="000000"/>
           <w:lang w:val="fr-CA"/>
         </w:rPr>
-        <w:t xml:space="preserve"> Khieu Samphan</w:t>
-      </w:r>
+        <w:t xml:space="preserve"> Khieu </w:t>
+      </w:r>
+      <w:proofErr w:type="spellStart"/>
+      <w:r>
+        <w:rPr>
+          <w:color w:val="000000"/>
+          <w:lang w:val="fr-CA"/>
+        </w:rPr>
+        <w:t>Samphan</w:t>
+      </w:r>
+      <w:proofErr w:type="spellEnd"/>
       <w:r>
         <w:rPr>
           <w:color w:val="000000"/>
@@ -6901,12 +7016,37 @@
         </w:rPr>
         <w:t xml:space="preserve">. Un second procès de </w:t>
       </w:r>
-      <w:r>
-        <w:rPr>
-          <w:color w:val="000000"/>
-          <w:lang w:val="fr-CA"/>
-        </w:rPr>
-        <w:t>Nuon Chea et Khieu Samphan est en c</w:t>
+      <w:proofErr w:type="spellStart"/>
+      <w:r>
+        <w:rPr>
+          <w:color w:val="000000"/>
+          <w:lang w:val="fr-CA"/>
+        </w:rPr>
+        <w:t>Nuon</w:t>
+      </w:r>
+      <w:proofErr w:type="spellEnd"/>
+      <w:r>
+        <w:rPr>
+          <w:color w:val="000000"/>
+          <w:lang w:val="fr-CA"/>
+        </w:rPr>
+        <w:t xml:space="preserve"> Chea et Khieu </w:t>
+      </w:r>
+      <w:proofErr w:type="spellStart"/>
+      <w:r>
+        <w:rPr>
+          <w:color w:val="000000"/>
+          <w:lang w:val="fr-CA"/>
+        </w:rPr>
+        <w:t>Samphan</w:t>
+      </w:r>
+      <w:proofErr w:type="spellEnd"/>
+      <w:r>
+        <w:rPr>
+          <w:color w:val="000000"/>
+          <w:lang w:val="fr-CA"/>
+        </w:rPr>
+        <w:t xml:space="preserve"> est en c</w:t>
       </w:r>
       <w:r>
         <w:rPr>
@@ -7116,7 +7256,7 @@
         </w:rPr>
         <w:t xml:space="preserve"> (</w:t>
       </w:r>
-      <w:hyperlink r:id="rId36" w:tgtFrame="_blank" w:history="1">
+      <w:hyperlink r:id="rId35" w:tgtFrame="_blank" w:history="1">
         <w:r>
           <w:rPr>
             <w:rFonts w:cs="Arial"/>
@@ -7143,7 +7283,7 @@
         </w:rPr>
         <w:t xml:space="preserve"> et l’Observateur du tribunal Cambodgien </w:t>
       </w:r>
-      <w:hyperlink r:id="rId37" w:tgtFrame="_blank" w:history="1">
+      <w:hyperlink r:id="rId36" w:tgtFrame="_blank" w:history="1">
         <w:r>
           <w:rPr>
             <w:rFonts w:cs="Arial"/>
@@ -7184,7 +7324,7 @@
         </w:rPr>
         <w:t xml:space="preserve">à la CETC, voir </w:t>
       </w:r>
-      <w:hyperlink r:id="rId38" w:tgtFrame="_blank" w:history="1">
+      <w:hyperlink r:id="rId37" w:tgtFrame="_blank" w:history="1">
         <w:r>
           <w:rPr>
             <w:rFonts w:cs="Arial"/>
@@ -7484,7 +7624,7 @@
           <w:lang w:val="fr-CA" w:eastAsia="en-CA"/>
         </w:rPr>
       </w:pPr>
-      <w:hyperlink r:id="rId39" w:tgtFrame="_blank" w:history="1">
+      <w:hyperlink r:id="rId38" w:tgtFrame="_blank" w:history="1">
         <w:r>
           <w:rPr>
             <w:rFonts w:cs="Arial"/>
@@ -7505,7 +7645,7 @@
           <w:lang w:val="fr-CA" w:eastAsia="en-CA"/>
         </w:rPr>
       </w:pPr>
-      <w:hyperlink r:id="rId40" w:tgtFrame="_blank" w:history="1">
+      <w:hyperlink r:id="rId39" w:tgtFrame="_blank" w:history="1">
         <w:r>
           <w:rPr>
             <w:rFonts w:cs="Arial"/>
@@ -7807,8 +7947,18 @@
           <w:color w:val="333333"/>
           <w:lang w:val="fr-CA" w:eastAsia="en-CA"/>
         </w:rPr>
-        <w:t>Désiré Munyaneza</w:t>
-      </w:r>
+        <w:t xml:space="preserve">Désiré </w:t>
+      </w:r>
+      <w:proofErr w:type="spellStart"/>
+      <w:r>
+        <w:rPr>
+          <w:rFonts w:cs="Arial"/>
+          <w:color w:val="333333"/>
+          <w:lang w:val="fr-CA" w:eastAsia="en-CA"/>
+        </w:rPr>
+        <w:t>Munyaneza</w:t>
+      </w:r>
+      <w:proofErr w:type="spellEnd"/>
       <w:r>
         <w:rPr>
           <w:rFonts w:cs="Arial"/>
@@ -7855,7 +8005,25 @@
           <w:color w:val="333333"/>
           <w:lang w:val="fr-CA" w:eastAsia="en-CA"/>
         </w:rPr>
-        <w:t xml:space="preserve">Jacques Mungwarere </w:t>
+        <w:t xml:space="preserve">Jacques </w:t>
+      </w:r>
+      <w:proofErr w:type="spellStart"/>
+      <w:r>
+        <w:rPr>
+          <w:rFonts w:cs="Arial"/>
+          <w:color w:val="333333"/>
+          <w:lang w:val="fr-CA" w:eastAsia="en-CA"/>
+        </w:rPr>
+        <w:t>Mungwarere</w:t>
+      </w:r>
+      <w:proofErr w:type="spellEnd"/>
+      <w:r>
+        <w:rPr>
+          <w:rFonts w:cs="Arial"/>
+          <w:color w:val="333333"/>
+          <w:lang w:val="fr-CA" w:eastAsia="en-CA"/>
+        </w:rPr>
+        <w:t xml:space="preserve"> </w:t>
       </w:r>
       <w:r>
         <w:rPr>
@@ -7911,7 +8079,7 @@
         </w:rPr>
         <w:t xml:space="preserve"> </w:t>
       </w:r>
-      <w:hyperlink r:id="rId41" w:tgtFrame="_blank" w:history="1">
+      <w:hyperlink r:id="rId40" w:tgtFrame="_blank" w:history="1">
         <w:r>
           <w:rPr>
             <w:rFonts w:cs="Arial"/>
@@ -7964,7 +8132,7 @@
         </w:rPr>
         <w:t xml:space="preserve"> : </w:t>
       </w:r>
-      <w:hyperlink r:id="rId42" w:tgtFrame="_blank" w:history="1">
+      <w:hyperlink r:id="rId41" w:tgtFrame="_blank" w:history="1">
         <w:r>
           <w:rPr>
             <w:rFonts w:cs="Arial"/>
@@ -8005,7 +8173,25 @@
           <w:color w:val="333333"/>
           <w:lang w:val="fr-CA" w:eastAsia="en-CA"/>
         </w:rPr>
-        <w:t xml:space="preserve">Jacques Mungwarere, </w:t>
+        <w:t xml:space="preserve">Jacques </w:t>
+      </w:r>
+      <w:proofErr w:type="spellStart"/>
+      <w:r>
+        <w:rPr>
+          <w:rFonts w:cs="Arial"/>
+          <w:color w:val="333333"/>
+          <w:lang w:val="fr-CA" w:eastAsia="en-CA"/>
+        </w:rPr>
+        <w:t>Mungwarere</w:t>
+      </w:r>
+      <w:proofErr w:type="spellEnd"/>
+      <w:r>
+        <w:rPr>
+          <w:rFonts w:cs="Arial"/>
+          <w:color w:val="333333"/>
+          <w:lang w:val="fr-CA" w:eastAsia="en-CA"/>
+        </w:rPr>
+        <w:t xml:space="preserve">, </w:t>
       </w:r>
       <w:r>
         <w:rPr>
@@ -8023,7 +8209,7 @@
         </w:rPr>
         <w:t> </w:t>
       </w:r>
-      <w:hyperlink r:id="rId43" w:tgtFrame="_blank" w:history="1">
+      <w:hyperlink r:id="rId42" w:tgtFrame="_blank" w:history="1">
         <w:r>
           <w:rPr>
             <w:rFonts w:cs="Arial"/>
@@ -8066,8 +8252,18 @@
           <w:color w:val="333333"/>
           <w:lang w:val="fr-CA" w:eastAsia="en-CA"/>
         </w:rPr>
-        <w:t>Désiré Munyaneza</w:t>
-      </w:r>
+        <w:t xml:space="preserve">Désiré </w:t>
+      </w:r>
+      <w:proofErr w:type="spellStart"/>
+      <w:r>
+        <w:rPr>
+          <w:rFonts w:cs="Arial"/>
+          <w:color w:val="333333"/>
+          <w:lang w:val="fr-CA" w:eastAsia="en-CA"/>
+        </w:rPr>
+        <w:t>Munyaneza</w:t>
+      </w:r>
+      <w:proofErr w:type="spellEnd"/>
       <w:r>
         <w:rPr>
           <w:rFonts w:cs="Arial"/>
@@ -8076,7 +8272,7 @@
         </w:rPr>
         <w:t xml:space="preserve">, voir </w:t>
       </w:r>
-      <w:hyperlink r:id="rId44" w:tgtFrame="_blank" w:history="1">
+      <w:hyperlink r:id="rId43" w:tgtFrame="_blank" w:history="1">
         <w:r>
           <w:rPr>
             <w:rFonts w:cs="Arial"/>
@@ -8211,7 +8407,21 @@
         <w:rPr>
           <w:lang w:val="fr-CA"/>
         </w:rPr>
-        <w:t>. Dan une poursuite civile, il n’y a pas de possibilité de sentence criminelle. Une poursuite civile est généralement déposée pour demander une compensation financière pour méfait. La victime peut poursuivre une personne, le gouvernement ou une entreprise si elle croit qu’ell</w:t>
+        <w:t xml:space="preserve">. </w:t>
+      </w:r>
+      <w:proofErr w:type="spellStart"/>
+      <w:r>
+        <w:rPr>
+          <w:lang w:val="fr-CA"/>
+        </w:rPr>
+        <w:t>Dan</w:t>
+      </w:r>
+      <w:proofErr w:type="spellEnd"/>
+      <w:r>
+        <w:rPr>
+          <w:lang w:val="fr-CA"/>
+        </w:rPr>
+        <w:t xml:space="preserve"> une poursuite civile, il n’y a pas de possibilité de sentence criminelle. Une poursuite civile est généralement déposée pour demander une compensation financière pour méfait. La victime peut poursuivre une personne, le gouvernement ou une entreprise si elle croit qu’ell</w:t>
       </w:r>
       <w:r>
         <w:rPr>
@@ -8409,7 +8619,7 @@
         </w:rPr>
         <w:t xml:space="preserve"> </w:t>
       </w:r>
-      <w:hyperlink r:id="rId45" w:tgtFrame="_blank" w:history="1">
+      <w:hyperlink r:id="rId44" w:tgtFrame="_blank" w:history="1">
         <w:r>
           <w:rPr>
             <w:rFonts w:cs="Arial"/>
@@ -8459,7 +8669,7 @@
         </w:rPr>
         <w:t xml:space="preserve"> poursuites contre le gouvernement de l’Iran au nom de : </w:t>
       </w:r>
-      <w:hyperlink r:id="rId46" w:tgtFrame="_blank" w:history="1">
+      <w:hyperlink r:id="rId45" w:tgtFrame="_blank" w:history="1">
         <w:r>
           <w:rPr>
             <w:rFonts w:cs="Arial"/>
@@ -8467,34 +8677,9 @@
             <w:u w:val="single"/>
             <w:lang w:val="fr-CA" w:eastAsia="en-CA"/>
           </w:rPr>
-          <w:t>Zahra Kazemi</w:t>
+          <w:t xml:space="preserve">Zahra </w:t>
         </w:r>
-      </w:hyperlink>
-      <w:r>
-        <w:rPr>
-          <w:rFonts w:cs="Arial"/>
-          <w:color w:val="333333"/>
-          <w:lang w:val="fr-CA" w:eastAsia="en-CA"/>
-        </w:rPr>
-        <w:t> </w:t>
-      </w:r>
-      <w:r>
-        <w:rPr>
-          <w:rFonts w:cs="Arial"/>
-          <w:color w:val="333333"/>
-          <w:lang w:val="fr-CA" w:eastAsia="en-CA"/>
-        </w:rPr>
-        <w:t>et</w:t>
-      </w:r>
-      <w:r>
-        <w:rPr>
-          <w:rFonts w:cs="Arial"/>
-          <w:color w:val="333333"/>
-          <w:lang w:val="fr-CA" w:eastAsia="en-CA"/>
-        </w:rPr>
-        <w:t> </w:t>
-      </w:r>
-      <w:hyperlink r:id="rId47" w:tgtFrame="_blank" w:history="1">
+        <w:proofErr w:type="spellStart"/>
         <w:r>
           <w:rPr>
             <w:rFonts w:cs="Arial"/>
@@ -8502,8 +8687,9 @@
             <w:u w:val="single"/>
             <w:lang w:val="fr-CA" w:eastAsia="en-CA"/>
           </w:rPr>
-          <w:t>Houshang Bouzari</w:t>
+          <w:t>Kazemi</w:t>
         </w:r>
+        <w:proofErr w:type="spellEnd"/>
       </w:hyperlink>
       <w:r>
         <w:rPr>
@@ -8511,6 +8697,79 @@
           <w:color w:val="333333"/>
           <w:lang w:val="fr-CA" w:eastAsia="en-CA"/>
         </w:rPr>
+        <w:t> </w:t>
+      </w:r>
+      <w:r>
+        <w:rPr>
+          <w:rFonts w:cs="Arial"/>
+          <w:color w:val="333333"/>
+          <w:lang w:val="fr-CA" w:eastAsia="en-CA"/>
+        </w:rPr>
+        <w:t>et</w:t>
+      </w:r>
+      <w:r>
+        <w:rPr>
+          <w:rFonts w:cs="Arial"/>
+          <w:color w:val="333333"/>
+          <w:lang w:val="fr-CA" w:eastAsia="en-CA"/>
+        </w:rPr>
+        <w:t> </w:t>
+      </w:r>
+      <w:proofErr w:type="spellStart"/>
+      <w:r>
+        <w:fldChar w:fldCharType="begin"/>
+      </w:r>
+      <w:r>
+        <w:instrText xml:space="preserve"> HYPERLINK "http://www.ccij.ca/programs/cases/index.php?WEBYEP_DI=5" \t "_blank" </w:instrText>
+      </w:r>
+      <w:r>
+        <w:fldChar w:fldCharType="separate"/>
+      </w:r>
+      <w:r>
+        <w:rPr>
+          <w:rFonts w:cs="Arial"/>
+          <w:color w:val="428BCA"/>
+          <w:u w:val="single"/>
+          <w:lang w:val="fr-CA" w:eastAsia="en-CA"/>
+        </w:rPr>
+        <w:t>Houshang</w:t>
+      </w:r>
+      <w:proofErr w:type="spellEnd"/>
+      <w:r>
+        <w:rPr>
+          <w:rFonts w:cs="Arial"/>
+          <w:color w:val="428BCA"/>
+          <w:u w:val="single"/>
+          <w:lang w:val="fr-CA" w:eastAsia="en-CA"/>
+        </w:rPr>
+        <w:t xml:space="preserve"> </w:t>
+      </w:r>
+      <w:proofErr w:type="spellStart"/>
+      <w:r>
+        <w:rPr>
+          <w:rFonts w:cs="Arial"/>
+          <w:color w:val="428BCA"/>
+          <w:u w:val="single"/>
+          <w:lang w:val="fr-CA" w:eastAsia="en-CA"/>
+        </w:rPr>
+        <w:t>Bouzari</w:t>
+      </w:r>
+      <w:proofErr w:type="spellEnd"/>
+      <w:r>
+        <w:rPr>
+          <w:rFonts w:cs="Arial"/>
+          <w:color w:val="428BCA"/>
+          <w:u w:val="single"/>
+          <w:lang w:val="fr-CA" w:eastAsia="en-CA"/>
+        </w:rPr>
+        <w:fldChar w:fldCharType="end"/>
+      </w:r>
+      <w:r>
+        <w:rPr>
+          <w:rFonts w:cs="Arial"/>
+          <w:color w:val="333333"/>
+          <w:lang w:val="fr-CA" w:eastAsia="en-CA"/>
+        </w:rPr>
         <w:t xml:space="preserve">, </w:t>
       </w:r>
       <w:r>
@@ -8545,17 +8804,95 @@
         </w:rPr>
         <w:t> </w:t>
       </w:r>
-      <w:hyperlink r:id="rId48" w:tgtFrame="_blank" w:history="1">
-        <w:r>
-          <w:rPr>
-            <w:rFonts w:cs="Arial"/>
-            <w:color w:val="428BCA"/>
-            <w:u w:val="single"/>
-            <w:lang w:val="fr-CA" w:eastAsia="en-CA"/>
-          </w:rPr>
-          <w:t>Anvil Mining on behalf of the Canadian Association against Impunity</w:t>
-        </w:r>
-      </w:hyperlink>
+      <w:proofErr w:type="spellStart"/>
+      <w:r>
+        <w:fldChar w:fldCharType="begin"/>
+      </w:r>
+      <w:r>
+        <w:instrText xml:space="preserve"> HYPERLINK "http://www.ccij.ca/programs/cases/index.php?WEBYEP_DI=14" \t "_blank" </w:instrText>
+      </w:r>
+      <w:r>
+        <w:fldChar w:fldCharType="separate"/>
+      </w:r>
+      <w:r>
+        <w:rPr>
+          <w:rFonts w:cs="Arial"/>
+          <w:color w:val="428BCA"/>
+          <w:u w:val="single"/>
+          <w:lang w:val="fr-CA" w:eastAsia="en-CA"/>
+        </w:rPr>
+        <w:t>Anvil</w:t>
+      </w:r>
+      <w:proofErr w:type="spellEnd"/>
+      <w:r>
+        <w:rPr>
+          <w:rFonts w:cs="Arial"/>
+          <w:color w:val="428BCA"/>
+          <w:u w:val="single"/>
+          <w:lang w:val="fr-CA" w:eastAsia="en-CA"/>
+        </w:rPr>
+        <w:t xml:space="preserve"> Mining on </w:t>
+      </w:r>
+      <w:proofErr w:type="spellStart"/>
+      <w:r>
+        <w:rPr>
+          <w:rFonts w:cs="Arial"/>
+          <w:color w:val="428BCA"/>
+          <w:u w:val="single"/>
+          <w:lang w:val="fr-CA" w:eastAsia="en-CA"/>
+        </w:rPr>
+        <w:t>behalf</w:t>
+      </w:r>
+      <w:proofErr w:type="spellEnd"/>
+      <w:r>
+        <w:rPr>
+          <w:rFonts w:cs="Arial"/>
+          <w:color w:val="428BCA"/>
+          <w:u w:val="single"/>
+          <w:lang w:val="fr-CA" w:eastAsia="en-CA"/>
+        </w:rPr>
+        <w:t xml:space="preserve"> of the Canadian Association </w:t>
+      </w:r>
+      <w:proofErr w:type="spellStart"/>
+      <w:r>
+        <w:rPr>
+          <w:rFonts w:cs="Arial"/>
+          <w:color w:val="428BCA"/>
+          <w:u w:val="single"/>
+          <w:lang w:val="fr-CA" w:eastAsia="en-CA"/>
+        </w:rPr>
+        <w:t>against</w:t>
+      </w:r>
+      <w:proofErr w:type="spellEnd"/>
+      <w:r>
+        <w:rPr>
+          <w:rFonts w:cs="Arial"/>
+          <w:color w:val="428BCA"/>
+          <w:u w:val="single"/>
+          <w:lang w:val="fr-CA" w:eastAsia="en-CA"/>
+        </w:rPr>
+        <w:t xml:space="preserve"> </w:t>
+      </w:r>
+      <w:proofErr w:type="spellStart"/>
+      <w:r>
+        <w:rPr>
+          <w:rFonts w:cs="Arial"/>
+          <w:color w:val="428BCA"/>
+          <w:u w:val="single"/>
+          <w:lang w:val="fr-CA" w:eastAsia="en-CA"/>
+        </w:rPr>
+        <w:t>Impunity</w:t>
+      </w:r>
+      <w:proofErr w:type="spellEnd"/>
+      <w:r>
+        <w:rPr>
+          <w:rFonts w:cs="Arial"/>
+          <w:color w:val="428BCA"/>
+          <w:u w:val="single"/>
+          <w:lang w:val="fr-CA" w:eastAsia="en-CA"/>
+        </w:rPr>
+        <w:fldChar w:fldCharType="end"/>
+      </w:r>
     </w:p>
     <w:p>
       <w:pPr>
@@ -8753,7 +9090,7 @@
           <w:lang w:val="fr-CA" w:eastAsia="en-CA"/>
         </w:rPr>
       </w:pPr>
-      <w:hyperlink r:id="rId49" w:tgtFrame="_blank" w:history="1">
+      <w:hyperlink r:id="rId46" w:tgtFrame="_blank" w:history="1">
         <w:r>
           <w:rPr>
             <w:rFonts w:cs="Arial"/>
@@ -8841,7 +9178,7 @@
           <w:lang w:val="fr-CA" w:eastAsia="en-CA"/>
         </w:rPr>
       </w:pPr>
-      <w:hyperlink r:id="rId50" w:tgtFrame="_blank" w:history="1">
+      <w:hyperlink r:id="rId47" w:tgtFrame="_blank" w:history="1">
         <w:r>
           <w:rPr>
             <w:rFonts w:cs="Arial"/>
@@ -8881,16 +9218,7 @@
           <w:shd w:val="clear" w:color="auto" w:fill="FFFFFF"/>
           <w:lang w:val="fr-CA"/>
         </w:rPr>
-        <w:t xml:space="preserve">Pour un exemple de cause où le CCJI a été impliqué avec </w:t>
-      </w:r>
-      <w:r>
-        <w:rPr>
-          <w:rFonts w:cs="Arial"/>
-          <w:color w:val="000000"/>
-          <w:shd w:val="clear" w:color="auto" w:fill="FFFFFF"/>
-          <w:lang w:val="fr-CA"/>
-        </w:rPr>
-        <w:t>dans le but</w:t>
+        <w:t>Pour plus d’informations sur ces questions et sur l’immigration et la Loi sur la protection des réfugiés, voir</w:t>
       </w:r>
       <w:bookmarkStart w:id="0" w:name="_GoBack"/>
       <w:bookmarkEnd w:id="0"/>
@@ -8901,19 +9229,19 @@
           <w:shd w:val="clear" w:color="auto" w:fill="FFFFFF"/>
           <w:lang w:val="fr-CA"/>
         </w:rPr>
-        <w:t xml:space="preserve"> d’exclure la protection de réfugié, voir : </w:t>
-      </w:r>
-    </w:p>
-    <w:p>
-      <w:pPr>
-        <w:pStyle w:val="NoSpacing"/>
-        <w:rPr>
-          <w:rFonts w:cs="Arial"/>
-          <w:color w:val="333333"/>
-          <w:lang w:val="fr-CA" w:eastAsia="en-CA"/>
-        </w:rPr>
-      </w:pPr>
-      <w:hyperlink r:id="rId51" w:tgtFrame="_blank" w:history="1">
+        <w:t xml:space="preserve"> : </w:t>
+      </w:r>
+    </w:p>
+    <w:p>
+      <w:pPr>
+        <w:pStyle w:val="NoSpacing"/>
+        <w:rPr>
+          <w:rFonts w:cs="Arial"/>
+          <w:color w:val="333333"/>
+          <w:lang w:val="fr-CA" w:eastAsia="en-CA"/>
+        </w:rPr>
+      </w:pPr>
+      <w:hyperlink r:id="rId48" w:tgtFrame="_blank" w:history="1">
         <w:r>
           <w:rPr>
             <w:rFonts w:cs="Arial"/>
@@ -8937,7 +9265,7 @@
 </file>
 
 <file path=word/styles.xml><?xml version="1.0" encoding="utf-8"?>
-<w:styles xmlns:mc="http://schemas.openxmlformats.org/markup-compatibility/2006" xmlns:r="http://schemas.openxmlformats.org/officeDocument/2006/relationships" xmlns:w="http://schemas.openxmlformats.org/wordprocessingml/2006/main" xmlns:w14="http://schemas.microsoft.com/office/word/2010/wordml" mc:Ignorable="w14">
+<w:styles xmlns:mc="http://schemas.openxmlformats.org/markup-compatibility/2006" xmlns:r="http://schemas.openxmlformats.org/officeDocument/2006/relationships" xmlns:w="http://schemas.openxmlformats.org/wordprocessingml/2006/main" xmlns:w14="http://schemas.microsoft.com/office/word/2010/wordml" xmlns:w15="http://schemas.microsoft.com/office/word/2012/wordml" mc:Ignorable="w14 w15">
   <w:docDefaults>
     <w:rPrDefault>
       <w:rPr>
@@ -8947,7 +9275,7 @@
     </w:rPrDefault>
     <w:pPrDefault/>
   </w:docDefaults>
-  <w:latentStyles w:defLockedState="0" w:defUIPriority="0" w:defSemiHidden="0" w:defUnhideWhenUsed="0" w:defQFormat="0" w:count="267">
+  <w:latentStyles w:defLockedState="0" w:defUIPriority="0" w:defSemiHidden="0" w:defUnhideWhenUsed="0" w:defQFormat="0" w:count="371">
     <w:lsdException w:name="Normal" w:qFormat="1"/>
     <w:lsdException w:name="heading 1" w:qFormat="1"/>
     <w:lsdException w:name="heading 2" w:semiHidden="1" w:unhideWhenUsed="1" w:qFormat="1"/>
@@ -8958,11 +9286,145 @@
     <w:lsdException w:name="heading 7" w:semiHidden="1" w:unhideWhenUsed="1" w:qFormat="1"/>
     <w:lsdException w:name="heading 8" w:semiHidden="1" w:unhideWhenUsed="1" w:qFormat="1"/>
     <w:lsdException w:name="heading 9" w:semiHidden="1" w:unhideWhenUsed="1" w:qFormat="1"/>
+    <w:lsdException w:name="index 1" w:semiHidden="1" w:unhideWhenUsed="1"/>
+    <w:lsdException w:name="index 2" w:semiHidden="1" w:unhideWhenUsed="1"/>
+    <w:lsdException w:name="index 3" w:semiHidden="1" w:unhideWhenUsed="1"/>
+    <w:lsdException w:name="index 4" w:semiHidden="1" w:unhideWhenUsed="1"/>
+    <w:lsdException w:name="index 5" w:semiHidden="1" w:unhideWhenUsed="1"/>
+    <w:lsdException w:name="index 6" w:semiHidden="1" w:unhideWhenUsed="1"/>
+    <w:lsdException w:name="index 7" w:semiHidden="1" w:unhideWhenUsed="1"/>
+    <w:lsdException w:name="index 8" w:semiHidden="1" w:unhideWhenUsed="1"/>
+    <w:lsdException w:name="index 9" w:semiHidden="1" w:unhideWhenUsed="1"/>
+    <w:lsdException w:name="toc 1" w:semiHidden="1" w:unhideWhenUsed="1"/>
+    <w:lsdException w:name="toc 2" w:semiHidden="1" w:unhideWhenUsed="1"/>
+    <w:lsdException w:name="toc 3" w:semiHidden="1" w:unhideWhenUsed="1"/>
+    <w:lsdException w:name="toc 4" w:semiHidden="1" w:unhideWhenUsed="1"/>
+    <w:lsdException w:name="toc 5" w:semiHidden="1" w:unhideWhenUsed="1"/>
+    <w:lsdException w:name="toc 6" w:semiHidden="1" w:unhideWhenUsed="1"/>
+    <w:lsdException w:name="toc 7" w:semiHidden="1" w:unhideWhenUsed="1"/>
+    <w:lsdException w:name="toc 8" w:semiHidden="1" w:unhideWhenUsed="1"/>
+    <w:lsdException w:name="toc 9" w:semiHidden="1" w:unhideWhenUsed="1"/>
+    <w:lsdException w:name="Normal Indent" w:semiHidden="1" w:unhideWhenUsed="1"/>
+    <w:lsdException w:name="footnote text" w:semiHidden="1" w:unhideWhenUsed="1"/>
+    <w:lsdException w:name="annotation text" w:semiHidden="1" w:unhideWhenUsed="1"/>
+    <w:lsdException w:name="header" w:semiHidden="1" w:unhideWhenUsed="1"/>
+    <w:lsdException w:name="footer" w:semiHidden="1" w:unhideWhenUsed="1"/>
+    <w:lsdException w:name="index heading" w:semiHidden="1" w:unhideWhenUsed="1"/>
     <w:lsdException w:name="caption" w:semiHidden="1" w:unhideWhenUsed="1" w:qFormat="1"/>
+    <w:lsdException w:name="table of figures" w:semiHidden="1" w:unhideWhenUsed="1"/>
+    <w:lsdException w:name="envelope address" w:semiHidden="1" w:unhideWhenUsed="1"/>
+    <w:lsdException w:name="envelope return" w:semiHidden="1" w:unhideWhenUsed="1"/>
+    <w:lsdException w:name="footnote reference" w:semiHidden="1" w:unhideWhenUsed="1"/>
+    <w:lsdException w:name="annotation reference" w:semiHidden="1" w:unhideWhenUsed="1"/>
+    <w:lsdException w:name="line number" w:semiHidden="1" w:unhideWhenUsed="1"/>
+    <w:lsdException w:name="page number" w:semiHidden="1" w:unhideWhenUsed="1"/>
+    <w:lsdException w:name="endnote reference" w:semiHidden="1" w:unhideWhenUsed="1"/>
+    <w:lsdException w:name="endnote text" w:semiHidden="1" w:unhideWhenUsed="1"/>
+    <w:lsdException w:name="table of authorities" w:semiHidden="1" w:unhideWhenUsed="1"/>
+    <w:lsdException w:name="macro" w:semiHidden="1" w:unhideWhenUsed="1"/>
+    <w:lsdException w:name="toa heading" w:semiHidden="1" w:unhideWhenUsed="1"/>
+    <w:lsdException w:name="List" w:semiHidden="1" w:unhideWhenUsed="1"/>
+    <w:lsdException w:name="List Bullet" w:semiHidden="1" w:unhideWhenUsed="1"/>
+    <w:lsdException w:name="List 2" w:semiHidden="1" w:unhideWhenUsed="1"/>
+    <w:lsdException w:name="List 3" w:semiHidden="1" w:unhideWhenUsed="1"/>
+    <w:lsdException w:name="List Bullet 2" w:semiHidden="1" w:unhideWhenUsed="1"/>
+    <w:lsdException w:name="List Bullet 3" w:semiHidden="1" w:unhideWhenUsed="1"/>
+    <w:lsdException w:name="List Bullet 4" w:semiHidden="1" w:unhideWhenUsed="1"/>
+    <w:lsdException w:name="List Bullet 5" w:semiHidden="1" w:unhideWhenUsed="1"/>
+    <w:lsdException w:name="List Number 2" w:semiHidden="1" w:unhideWhenUsed="1"/>
+    <w:lsdException w:name="List Number 3" w:semiHidden="1" w:unhideWhenUsed="1"/>
+    <w:lsdException w:name="List Number 4" w:semiHidden="1" w:unhideWhenUsed="1"/>
+    <w:lsdException w:name="List Number 5" w:semiHidden="1" w:unhideWhenUsed="1"/>
     <w:lsdException w:name="Title" w:qFormat="1"/>
+    <w:lsdException w:name="Closing" w:semiHidden="1" w:unhideWhenUsed="1"/>
+    <w:lsdException w:name="Signature" w:semiHidden="1" w:unhideWhenUsed="1"/>
+    <w:lsdException w:name="Default Paragraph Font" w:semiHidden="1" w:unhideWhenUsed="1"/>
+    <w:lsdException w:name="Body Text" w:semiHidden="1" w:unhideWhenUsed="1"/>
+    <w:lsdException w:name="Body Text Indent" w:semiHidden="1" w:unhideWhenUsed="1"/>
+    <w:lsdException w:name="List Continue" w:semiHidden="1" w:unhideWhenUsed="1"/>
+    <w:lsdException w:name="List Continue 2" w:semiHidden="1" w:unhideWhenUsed="1"/>
+    <w:lsdException w:name="List Continue 3" w:semiHidden="1" w:unhideWhenUsed="1"/>
+    <w:lsdException w:name="List Continue 4" w:semiHidden="1" w:unhideWhenUsed="1"/>
+    <w:lsdException w:name="List Continue 5" w:semiHidden="1" w:unhideWhenUsed="1"/>
+    <w:lsdException w:name="Message Header" w:semiHidden="1" w:unhideWhenUsed="1"/>
     <w:lsdException w:name="Subtitle" w:qFormat="1"/>
+    <w:lsdException w:name="Body Text First Indent 2" w:semiHidden="1" w:unhideWhenUsed="1"/>
+    <w:lsdException w:name="Note Heading" w:semiHidden="1" w:unhideWhenUsed="1"/>
+    <w:lsdException w:name="Body Text 2" w:semiHidden="1" w:unhideWhenUsed="1"/>
+    <w:lsdException w:name="Body Text 3" w:semiHidden="1" w:unhideWhenUsed="1"/>
+    <w:lsdException w:name="Body Text Indent 2" w:semiHidden="1" w:unhideWhenUsed="1"/>
+    <w:lsdException w:name="Body Text Indent 3" w:semiHidden="1" w:unhideWhenUsed="1"/>
+    <w:lsdException w:name="Block Text" w:semiHidden="1" w:unhideWhenUsed="1"/>
+    <w:lsdException w:name="Hyperlink" w:semiHidden="1" w:unhideWhenUsed="1"/>
+    <w:lsdException w:name="FollowedHyperlink" w:semiHidden="1" w:unhideWhenUsed="1"/>
     <w:lsdException w:name="Strong" w:qFormat="1"/>
     <w:lsdException w:name="Emphasis" w:qFormat="1"/>
+    <w:lsdException w:name="Document Map" w:semiHidden="1" w:unhideWhenUsed="1"/>
+    <w:lsdException w:name="Plain Text" w:semiHidden="1" w:unhideWhenUsed="1"/>
+    <w:lsdException w:name="E-mail Signature" w:semiHidden="1" w:unhideWhenUsed="1"/>
+    <w:lsdException w:name="HTML Top of Form" w:semiHidden="1" w:unhideWhenUsed="1"/>
+    <w:lsdException w:name="HTML Bottom of Form" w:semiHidden="1" w:unhideWhenUsed="1"/>
+    <w:lsdException w:name="Normal (Web)" w:semiHidden="1" w:unhideWhenUsed="1"/>
+    <w:lsdException w:name="HTML Acronym" w:semiHidden="1" w:unhideWhenUsed="1"/>
+    <w:lsdException w:name="HTML Address" w:semiHidden="1" w:unhideWhenUsed="1"/>
+    <w:lsdException w:name="HTML Cite" w:semiHidden="1" w:unhideWhenUsed="1"/>
+    <w:lsdException w:name="HTML Code" w:semiHidden="1" w:unhideWhenUsed="1"/>
+    <w:lsdException w:name="HTML Definition" w:semiHidden="1" w:unhideWhenUsed="1"/>
+    <w:lsdException w:name="HTML Keyboard" w:semiHidden="1" w:unhideWhenUsed="1"/>
+    <w:lsdException w:name="HTML Preformatted" w:semiHidden="1" w:unhideWhenUsed="1"/>
+    <w:lsdException w:name="HTML Sample" w:semiHidden="1" w:unhideWhenUsed="1"/>
+    <w:lsdException w:name="HTML Typewriter" w:semiHidden="1" w:unhideWhenUsed="1"/>
+    <w:lsdException w:name="HTML Variable" w:semiHidden="1" w:unhideWhenUsed="1"/>
+    <w:lsdException w:name="Normal Table" w:semiHidden="1" w:unhideWhenUsed="1"/>
+    <w:lsdException w:name="annotation subject" w:semiHidden="1" w:unhideWhenUsed="1"/>
+    <w:lsdException w:name="No List" w:semiHidden="1" w:unhideWhenUsed="1"/>
+    <w:lsdException w:name="Outline List 1" w:semiHidden="1" w:unhideWhenUsed="1"/>
+    <w:lsdException w:name="Outline List 2" w:semiHidden="1" w:unhideWhenUsed="1"/>
+    <w:lsdException w:name="Outline List 3" w:semiHidden="1" w:unhideWhenUsed="1"/>
+    <w:lsdException w:name="Table Simple 1" w:semiHidden="1" w:unhideWhenUsed="1"/>
+    <w:lsdException w:name="Table Simple 2" w:semiHidden="1" w:unhideWhenUsed="1"/>
+    <w:lsdException w:name="Table Simple 3" w:semiHidden="1" w:unhideWhenUsed="1"/>
+    <w:lsdException w:name="Table Classic 1" w:semiHidden="1" w:unhideWhenUsed="1"/>
+    <w:lsdException w:name="Table Classic 2" w:semiHidden="1" w:unhideWhenUsed="1"/>
+    <w:lsdException w:name="Table Classic 3" w:semiHidden="1" w:unhideWhenUsed="1"/>
+    <w:lsdException w:name="Table Classic 4" w:semiHidden="1" w:unhideWhenUsed="1"/>
+    <w:lsdException w:name="Table Colorful 1" w:semiHidden="1" w:unhideWhenUsed="1"/>
+    <w:lsdException w:name="Table Colorful 2" w:semiHidden="1" w:unhideWhenUsed="1"/>
+    <w:lsdException w:name="Table Colorful 3" w:semiHidden="1" w:unhideWhenUsed="1"/>
+    <w:lsdException w:name="Table Columns 1" w:semiHidden="1" w:unhideWhenUsed="1"/>
+    <w:lsdException w:name="Table Columns 2" w:semiHidden="1" w:unhideWhenUsed="1"/>
+    <w:lsdException w:name="Table Columns 3" w:semiHidden="1" w:unhideWhenUsed="1"/>
+    <w:lsdException w:name="Table Columns 4" w:semiHidden="1" w:unhideWhenUsed="1"/>
+    <w:lsdException w:name="Table Columns 5" w:semiHidden="1" w:unhideWhenUsed="1"/>
+    <w:lsdException w:name="Table Grid 1" w:semiHidden="1" w:unhideWhenUsed="1"/>
+    <w:lsdException w:name="Table Grid 2" w:semiHidden="1" w:unhideWhenUsed="1"/>
+    <w:lsdException w:name="Table Grid 3" w:semiHidden="1" w:unhideWhenUsed="1"/>
+    <w:lsdException w:name="Table Grid 4" w:semiHidden="1" w:unhideWhenUsed="1"/>
+    <w:lsdException w:name="Table Grid 5" w:semiHidden="1" w:unhideWhenUsed="1"/>
+    <w:lsdException w:name="Table Grid 6" w:semiHidden="1" w:unhideWhenUsed="1"/>
+    <w:lsdException w:name="Table Grid 7" w:semiHidden="1" w:unhideWhenUsed="1"/>
+    <w:lsdException w:name="Table Grid 8" w:semiHidden="1" w:unhideWhenUsed="1"/>
+    <w:lsdException w:name="Table List 1" w:semiHidden="1" w:unhideWhenUsed="1"/>
+    <w:lsdException w:name="Table List 2" w:semiHidden="1" w:unhideWhenUsed="1"/>
+    <w:lsdException w:name="Table List 3" w:semiHidden="1" w:unhideWhenUsed="1"/>
+    <w:lsdException w:name="Table List 4" w:semiHidden="1" w:unhideWhenUsed="1"/>
+    <w:lsdException w:name="Table List 5" w:semiHidden="1" w:unhideWhenUsed="1"/>
+    <w:lsdException w:name="Table List 6" w:semiHidden="1" w:unhideWhenUsed="1"/>
+    <w:lsdException w:name="Table List 7" w:semiHidden="1" w:unhideWhenUsed="1"/>
+    <w:lsdException w:name="Table List 8" w:semiHidden="1" w:unhideWhenUsed="1"/>
+    <w:lsdException w:name="Table 3D effects 1" w:semiHidden="1" w:unhideWhenUsed="1"/>
+    <w:lsdException w:name="Table 3D effects 2" w:semiHidden="1" w:unhideWhenUsed="1"/>
+    <w:lsdException w:name="Table 3D effects 3" w:semiHidden="1" w:unhideWhenUsed="1"/>
+    <w:lsdException w:name="Table Contemporary" w:semiHidden="1" w:unhideWhenUsed="1"/>
+    <w:lsdException w:name="Table Elegant" w:semiHidden="1" w:unhideWhenUsed="1"/>
+    <w:lsdException w:name="Table Professional" w:semiHidden="1" w:unhideWhenUsed="1"/>
+    <w:lsdException w:name="Table Subtle 1" w:semiHidden="1" w:unhideWhenUsed="1"/>
+    <w:lsdException w:name="Table Subtle 2" w:semiHidden="1" w:unhideWhenUsed="1"/>
+    <w:lsdException w:name="Table Web 1" w:semiHidden="1" w:unhideWhenUsed="1"/>
+    <w:lsdException w:name="Table Web 2" w:semiHidden="1" w:unhideWhenUsed="1"/>
+    <w:lsdException w:name="Table Web 3" w:semiHidden="1" w:unhideWhenUsed="1"/>
+    <w:lsdException w:name="Balloon Text" w:semiHidden="1" w:unhideWhenUsed="1"/>
+    <w:lsdException w:name="Table Theme" w:semiHidden="1" w:unhideWhenUsed="1"/>
     <w:lsdException w:name="Placeholder Text" w:semiHidden="1" w:uiPriority="99"/>
     <w:lsdException w:name="No Spacing" w:uiPriority="1" w:qFormat="1"/>
     <w:lsdException w:name="Light Shading" w:uiPriority="60"/>
@@ -9074,207 +9536,110 @@
     <w:lsdException w:name="Book Title" w:uiPriority="33" w:qFormat="1"/>
     <w:lsdException w:name="Bibliography" w:semiHidden="1" w:uiPriority="37" w:unhideWhenUsed="1"/>
     <w:lsdException w:name="TOC Heading" w:semiHidden="1" w:uiPriority="39" w:unhideWhenUsed="1" w:qFormat="1"/>
-  </w:latentStyles>
-  <w:style w:type="paragraph" w:default="1" w:styleId="Normal">
-    <w:name w:val="Normal"/>
-    <w:qFormat/>
-    <w:rsid w:val="009478BC"/>
-    <w:rPr>
-      <w:sz w:val="24"/>
-      <w:szCs w:val="24"/>
-      <w:lang w:val="fr-CA" w:eastAsia="fr-CA"/>
-    </w:rPr>
-  </w:style>
-  <w:style w:type="character" w:default="1" w:styleId="DefaultParagraphFont">
-    <w:name w:val="Default Paragraph Font"/>
-    <w:uiPriority w:val="1"/>
-    <w:semiHidden/>
-    <w:unhideWhenUsed/>
-  </w:style>
-  <w:style w:type="table" w:default="1" w:styleId="TableNormal">
-    <w:name w:val="Normal Table"/>
-    <w:uiPriority w:val="99"/>
-    <w:semiHidden/>
-    <w:unhideWhenUsed/>
-    <w:tblPr>
-      <w:tblInd w:w="0" w:type="dxa"/>
-      <w:tblCellMar>
-        <w:top w:w="0" w:type="dxa"/>
-        <w:left w:w="108" w:type="dxa"/>
-        <w:bottom w:w="0" w:type="dxa"/>
-        <w:right w:w="108" w:type="dxa"/>
-      </w:tblCellMar>
-    </w:tblPr>
-  </w:style>
-  <w:style w:type="numbering" w:default="1" w:styleId="NoList">
-    <w:name w:val="No List"/>
-    <w:uiPriority w:val="99"/>
-    <w:semiHidden/>
-    <w:unhideWhenUsed/>
-  </w:style>
-  <w:style w:type="character" w:styleId="Hyperlink">
-    <w:name w:val="Hyperlink"/>
-    <w:basedOn w:val="DefaultParagraphFont"/>
-    <w:rsid w:val="009478BC"/>
-    <w:rPr>
-      <w:rFonts w:cs="Times New Roman"/>
-      <w:color w:val="0000FF"/>
-      <w:u w:val="single"/>
-    </w:rPr>
-  </w:style>
-  <w:style w:type="paragraph" w:styleId="NoSpacing">
-    <w:name w:val="No Spacing"/>
-    <w:uiPriority w:val="1"/>
-    <w:qFormat/>
-    <w:rsid w:val="009478BC"/>
-    <w:rPr>
-      <w:rFonts w:ascii="Calibri" w:hAnsi="Calibri"/>
-      <w:sz w:val="22"/>
-      <w:szCs w:val="22"/>
-      <w:lang w:eastAsia="en-US"/>
-    </w:rPr>
-  </w:style>
-</w:styles>
-</file>
-
-<file path=word/stylesWithEffects.xml><?xml version="1.0" encoding="utf-8"?>
-<w:styles xmlns:wpc="http://schemas.microsoft.com/office/word/2010/wordprocessingCanvas" xmlns:mc="http://schemas.openxmlformats.org/markup-compatibility/2006" xmlns:o="urn:schemas-microsoft-com:office:office" xmlns:r="http://schemas.openxmlformats.org/officeDocument/2006/relationships" xmlns:m="http://schemas.openxmlformats.org/officeDocument/2006/math" xmlns:v="urn:schemas-microsoft-com:vml" xmlns:wp14="http://schemas.microsoft.com/office/word/2010/wordprocessingDrawing" xmlns:wp="http://schemas.openxmlformats.org/drawingml/2006/wordprocessingDrawing" xmlns:w10="urn:schemas-microsoft-com:office:word" xmlns:w="http://schemas.openxmlformats.org/wordprocessingml/2006/main" xmlns:w14="http://schemas.microsoft.com/office/word/2010/wordml" xmlns:wpg="http://schemas.microsoft.com/office/word/2010/wordprocessingGroup" xmlns:wpi="http://schemas.microsoft.com/office/word/2010/wordprocessingInk" xmlns:wne="http://schemas.microsoft.com/office/word/2006/wordml" xmlns:wps="http://schemas.microsoft.com/office/word/2010/wordprocessingShape" mc:Ignorable="w14 wp14">
-  <w:docDefaults>
-    <w:rPrDefault>
-      <w:rPr>
-        <w:rFonts w:ascii="Times New Roman" w:eastAsia="Times New Roman" w:hAnsi="Times New Roman" w:cs="Times New Roman"/>
-        <w:lang w:val="en-CA" w:eastAsia="en-CA" w:bidi="ar-SA"/>
-      </w:rPr>
-    </w:rPrDefault>
-    <w:pPrDefault/>
-  </w:docDefaults>
-  <w:latentStyles w:defLockedState="0" w:defUIPriority="0" w:defSemiHidden="0" w:defUnhideWhenUsed="0" w:defQFormat="0" w:count="267">
-    <w:lsdException w:name="Normal" w:qFormat="1"/>
-    <w:lsdException w:name="heading 1" w:qFormat="1"/>
-    <w:lsdException w:name="heading 2" w:semiHidden="1" w:unhideWhenUsed="1" w:qFormat="1"/>
-    <w:lsdException w:name="heading 3" w:semiHidden="1" w:unhideWhenUsed="1" w:qFormat="1"/>
-    <w:lsdException w:name="heading 4" w:semiHidden="1" w:unhideWhenUsed="1" w:qFormat="1"/>
-    <w:lsdException w:name="heading 5" w:semiHidden="1" w:unhideWhenUsed="1" w:qFormat="1"/>
-    <w:lsdException w:name="heading 6" w:semiHidden="1" w:unhideWhenUsed="1" w:qFormat="1"/>
-    <w:lsdException w:name="heading 7" w:semiHidden="1" w:unhideWhenUsed="1" w:qFormat="1"/>
-    <w:lsdException w:name="heading 8" w:semiHidden="1" w:unhideWhenUsed="1" w:qFormat="1"/>
-    <w:lsdException w:name="heading 9" w:semiHidden="1" w:unhideWhenUsed="1" w:qFormat="1"/>
-    <w:lsdException w:name="caption" w:semiHidden="1" w:unhideWhenUsed="1" w:qFormat="1"/>
-    <w:lsdException w:name="Title" w:qFormat="1"/>
-    <w:lsdException w:name="Subtitle" w:qFormat="1"/>
-    <w:lsdException w:name="Strong" w:qFormat="1"/>
-    <w:lsdException w:name="Emphasis" w:qFormat="1"/>
-    <w:lsdException w:name="Placeholder Text" w:semiHidden="1" w:uiPriority="99"/>
-    <w:lsdException w:name="No Spacing" w:uiPriority="1" w:qFormat="1"/>
-    <w:lsdException w:name="Light Shading" w:uiPriority="60"/>
-    <w:lsdException w:name="Light List" w:uiPriority="61"/>
-    <w:lsdException w:name="Light Grid" w:uiPriority="62"/>
-    <w:lsdException w:name="Medium Shading 1" w:uiPriority="63"/>
-    <w:lsdException w:name="Medium Shading 2" w:uiPriority="64"/>
-    <w:lsdException w:name="Medium List 1" w:uiPriority="65"/>
-    <w:lsdException w:name="Medium List 2" w:uiPriority="66"/>
-    <w:lsdException w:name="Medium Grid 1" w:uiPriority="67"/>
-    <w:lsdException w:name="Medium Grid 2" w:uiPriority="68"/>
-    <w:lsdException w:name="Medium Grid 3" w:uiPriority="69"/>
-    <w:lsdException w:name="Dark List" w:uiPriority="70"/>
-    <w:lsdException w:name="Colorful Shading" w:uiPriority="71"/>
-    <w:lsdException w:name="Colorful List" w:uiPriority="72"/>
-    <w:lsdException w:name="Colorful Grid" w:uiPriority="73"/>
-    <w:lsdException w:name="Light Shading Accent 1" w:uiPriority="60"/>
-    <w:lsdException w:name="Light List Accent 1" w:uiPriority="61"/>
-    <w:lsdException w:name="Light Grid Accent 1" w:uiPriority="62"/>
-    <w:lsdException w:name="Medium Shading 1 Accent 1" w:uiPriority="63"/>
-    <w:lsdException w:name="Medium Shading 2 Accent 1" w:uiPriority="64"/>
-    <w:lsdException w:name="Medium List 1 Accent 1" w:uiPriority="65"/>
-    <w:lsdException w:name="Revision" w:semiHidden="1" w:uiPriority="99"/>
-    <w:lsdException w:name="List Paragraph" w:uiPriority="34" w:qFormat="1"/>
-    <w:lsdException w:name="Quote" w:uiPriority="29" w:qFormat="1"/>
-    <w:lsdException w:name="Intense Quote" w:uiPriority="30" w:qFormat="1"/>
-    <w:lsdException w:name="Medium List 2 Accent 1" w:uiPriority="66"/>
-    <w:lsdException w:name="Medium Grid 1 Accent 1" w:uiPriority="67"/>
-    <w:lsdException w:name="Medium Grid 2 Accent 1" w:uiPriority="68"/>
-    <w:lsdException w:name="Medium Grid 3 Accent 1" w:uiPriority="69"/>
-    <w:lsdException w:name="Dark List Accent 1" w:uiPriority="70"/>
-    <w:lsdException w:name="Colorful Shading Accent 1" w:uiPriority="71"/>
-    <w:lsdException w:name="Colorful List Accent 1" w:uiPriority="72"/>
-    <w:lsdException w:name="Colorful Grid Accent 1" w:uiPriority="73"/>
-    <w:lsdException w:name="Light Shading Accent 2" w:uiPriority="60"/>
-    <w:lsdException w:name="Light List Accent 2" w:uiPriority="61"/>
-    <w:lsdException w:name="Light Grid Accent 2" w:uiPriority="62"/>
-    <w:lsdException w:name="Medium Shading 1 Accent 2" w:uiPriority="63"/>
-    <w:lsdException w:name="Medium Shading 2 Accent 2" w:uiPriority="64"/>
-    <w:lsdException w:name="Medium List 1 Accent 2" w:uiPriority="65"/>
-    <w:lsdException w:name="Medium List 2 Accent 2" w:uiPriority="66"/>
-    <w:lsdException w:name="Medium Grid 1 Accent 2" w:uiPriority="67"/>
-    <w:lsdException w:name="Medium Grid 2 Accent 2" w:uiPriority="68"/>
-    <w:lsdException w:name="Medium Grid 3 Accent 2" w:uiPriority="69"/>
-    <w:lsdException w:name="Dark List Accent 2" w:uiPriority="70"/>
-    <w:lsdException w:name="Colorful Shading Accent 2" w:uiPriority="71"/>
-    <w:lsdException w:name="Colorful List Accent 2" w:uiPriority="72"/>
-    <w:lsdException w:name="Colorful Grid Accent 2" w:uiPriority="73"/>
-    <w:lsdException w:name="Light Shading Accent 3" w:uiPriority="60"/>
-    <w:lsdException w:name="Light List Accent 3" w:uiPriority="61"/>
-    <w:lsdException w:name="Light Grid Accent 3" w:uiPriority="62"/>
-    <w:lsdException w:name="Medium Shading 1 Accent 3" w:uiPriority="63"/>
-    <w:lsdException w:name="Medium Shading 2 Accent 3" w:uiPriority="64"/>
-    <w:lsdException w:name="Medium List 1 Accent 3" w:uiPriority="65"/>
-    <w:lsdException w:name="Medium List 2 Accent 3" w:uiPriority="66"/>
-    <w:lsdException w:name="Medium Grid 1 Accent 3" w:uiPriority="67"/>
-    <w:lsdException w:name="Medium Grid 2 Accent 3" w:uiPriority="68"/>
-    <w:lsdException w:name="Medium Grid 3 Accent 3" w:uiPriority="69"/>
-    <w:lsdException w:name="Dark List Accent 3" w:uiPriority="70"/>
-    <w:lsdException w:name="Colorful Shading Accent 3" w:uiPriority="71"/>
-    <w:lsdException w:name="Colorful List Accent 3" w:uiPriority="72"/>
-    <w:lsdException w:name="Colorful Grid Accent 3" w:uiPriority="73"/>
-    <w:lsdException w:name="Light Shading Accent 4" w:uiPriority="60"/>
-    <w:lsdException w:name="Light List Accent 4" w:uiPriority="61"/>
-    <w:lsdException w:name="Light Grid Accent 4" w:uiPriority="62"/>
-    <w:lsdException w:name="Medium Shading 1 Accent 4" w:uiPriority="63"/>
-    <w:lsdException w:name="Medium Shading 2 Accent 4" w:uiPriority="64"/>
-    <w:lsdException w:name="Medium List 1 Accent 4" w:uiPriority="65"/>
-    <w:lsdException w:name="Medium List 2 Accent 4" w:uiPriority="66"/>
-    <w:lsdException w:name="Medium Grid 1 Accent 4" w:uiPriority="67"/>
-    <w:lsdException w:name="Medium Grid 2 Accent 4" w:uiPriority="68"/>
-    <w:lsdException w:name="Medium Grid 3 Accent 4" w:uiPriority="69"/>
-    <w:lsdException w:name="Dark List Accent 4" w:uiPriority="70"/>
-    <w:lsdException w:name="Colorful Shading Accent 4" w:uiPriority="71"/>
-    <w:lsdException w:name="Colorful List Accent 4" w:uiPriority="72"/>
-    <w:lsdException w:name="Colorful Grid Accent 4" w:uiPriority="73"/>
-    <w:lsdException w:name="Light Shading Accent 5" w:uiPriority="60"/>
-    <w:lsdException w:name="Light List Accent 5" w:uiPriority="61"/>
-    <w:lsdException w:name="Light Grid Accent 5" w:uiPriority="62"/>
-    <w:lsdException w:name="Medium Shading 1 Accent 5" w:uiPriority="63"/>
-    <w:lsdException w:name="Medium Shading 2 Accent 5" w:uiPriority="64"/>
-    <w:lsdException w:name="Medium List 1 Accent 5" w:uiPriority="65"/>
-    <w:lsdException w:name="Medium List 2 Accent 5" w:uiPriority="66"/>
-    <w:lsdException w:name="Medium Grid 1 Accent 5" w:uiPriority="67"/>
-    <w:lsdException w:name="Medium Grid 2 Accent 5" w:uiPriority="68"/>
-    <w:lsdException w:name="Medium Grid 3 Accent 5" w:uiPriority="69"/>
-    <w:lsdException w:name="Dark List Accent 5" w:uiPriority="70"/>
-    <w:lsdException w:name="Colorful Shading Accent 5" w:uiPriority="71"/>
-    <w:lsdException w:name="Colorful List Accent 5" w:uiPriority="72"/>
-    <w:lsdException w:name="Colorful Grid Accent 5" w:uiPriority="73"/>
-    <w:lsdException w:name="Light Shading Accent 6" w:uiPriority="60"/>
-    <w:lsdException w:name="Light List Accent 6" w:uiPriority="61"/>
-    <w:lsdException w:name="Light Grid Accent 6" w:uiPriority="62"/>
-    <w:lsdException w:name="Medium Shading 1 Accent 6" w:uiPriority="63"/>
-    <w:lsdException w:name="Medium Shading 2 Accent 6" w:uiPriority="64"/>
-    <w:lsdException w:name="Medium List 1 Accent 6" w:uiPriority="65"/>
-    <w:lsdException w:name="Medium List 2 Accent 6" w:uiPriority="66"/>
-    <w:lsdException w:name="Medium Grid 1 Accent 6" w:uiPriority="67"/>
-    <w:lsdException w:name="Medium Grid 2 Accent 6" w:uiPriority="68"/>
-    <w:lsdException w:name="Medium Grid 3 Accent 6" w:uiPriority="69"/>
-    <w:lsdException w:name="Dark List Accent 6" w:uiPriority="70"/>
-    <w:lsdException w:name="Colorful Shading Accent 6" w:uiPriority="71"/>
-    <w:lsdException w:name="Colorful List Accent 6" w:uiPriority="72"/>
-    <w:lsdException w:name="Colorful Grid Accent 6" w:uiPriority="73"/>
-    <w:lsdException w:name="Subtle Emphasis" w:uiPriority="19" w:qFormat="1"/>
-    <w:lsdException w:name="Intense Emphasis" w:uiPriority="21" w:qFormat="1"/>
-    <w:lsdException w:name="Subtle Reference" w:uiPriority="31" w:qFormat="1"/>
-    <w:lsdException w:name="Intense Reference" w:uiPriority="32" w:qFormat="1"/>
-    <w:lsdException w:name="Book Title" w:uiPriority="33" w:qFormat="1"/>
-    <w:lsdException w:name="Bibliography" w:semiHidden="1" w:uiPriority="37" w:unhideWhenUsed="1"/>
-    <w:lsdException w:name="TOC Heading" w:semiHidden="1" w:uiPriority="39" w:unhideWhenUsed="1" w:qFormat="1"/>
+    <w:lsdException w:name="Plain Table 1" w:uiPriority="41"/>
+    <w:lsdException w:name="Plain Table 2" w:uiPriority="42"/>
+    <w:lsdException w:name="Plain Table 3" w:uiPriority="43"/>
+    <w:lsdException w:name="Plain Table 4" w:uiPriority="44"/>
+    <w:lsdException w:name="Plain Table 5" w:uiPriority="45"/>
+    <w:lsdException w:name="Grid Table Light" w:uiPriority="40"/>
+    <w:lsdException w:name="Grid Table 1 Light" w:uiPriority="46"/>
+    <w:lsdException w:name="Grid Table 2" w:uiPriority="47"/>
+    <w:lsdException w:name="Grid Table 3" w:uiPriority="48"/>
+    <w:lsdException w:name="Grid Table 4" w:uiPriority="49"/>
+    <w:lsdException w:name="Grid Table 5 Dark" w:uiPriority="50"/>
+    <w:lsdException w:name="Grid Table 6 Colorful" w:uiPriority="51"/>
+    <w:lsdException w:name="Grid Table 7 Colorful" w:uiPriority="52"/>
+    <w:lsdException w:name="Grid Table 1 Light Accent 1" w:uiPriority="46"/>
+    <w:lsdException w:name="Grid Table 2 Accent 1" w:uiPriority="47"/>
+    <w:lsdException w:name="Grid Table 3 Accent 1" w:uiPriority="48"/>
+    <w:lsdException w:name="Grid Table 4 Accent 1" w:uiPriority="49"/>
+    <w:lsdException w:name="Grid Table 5 Dark Accent 1" w:uiPriority="50"/>
+    <w:lsdException w:name="Grid Table 6 Colorful Accent 1" w:uiPriority="51"/>
+    <w:lsdException w:name="Grid Table 7 Colorful Accent 1" w:uiPriority="52"/>
+    <w:lsdException w:name="Grid Table 1 Light Accent 2" w:uiPriority="46"/>
+    <w:lsdException w:name="Grid Table 2 Accent 2" w:uiPriority="47"/>
+    <w:lsdException w:name="Grid Table 3 Accent 2" w:uiPriority="48"/>
+    <w:lsdException w:name="Grid Table 4 Accent 2" w:uiPriority="49"/>
+    <w:lsdException w:name="Grid Table 5 Dark Accent 2" w:uiPriority="50"/>
+    <w:lsdException w:name="Grid Table 6 Colorful Accent 2" w:uiPriority="51"/>
+    <w:lsdException w:name="Grid Table 7 Colorful Accent 2" w:uiPriority="52"/>
+    <w:lsdException w:name="Grid Table 1 Light Accent 3" w:uiPriority="46"/>
+    <w:lsdException w:name="Grid Table 2 Accent 3" w:uiPriority="47"/>
+    <w:lsdException w:name="Grid Table 3 Accent 3" w:uiPriority="48"/>
+    <w:lsdException w:name="Grid Table 4 Accent 3" w:uiPriority="49"/>
+    <w:lsdException w:name="Grid Table 5 Dark Accent 3" w:uiPriority="50"/>
+    <w:lsdException w:name="Grid Table 6 Colorful Accent 3" w:uiPriority="51"/>
+    <w:lsdException w:name="Grid Table 7 Colorful Accent 3" w:uiPriority="52"/>
+    <w:lsdException w:name="Grid Table 1 Light Accent 4" w:uiPriority="46"/>
+    <w:lsdException w:name="Grid Table 2 Accent 4" w:uiPriority="47"/>
+    <w:lsdException w:name="Grid Table 3 Accent 4" w:uiPriority="48"/>
+    <w:lsdException w:name="Grid Table 4 Accent 4" w:uiPriority="49"/>
+    <w:lsdException w:name="Grid Table 5 Dark Accent 4" w:uiPriority="50"/>
+    <w:lsdException w:name="Grid Table 6 Colorful Accent 4" w:uiPriority="51"/>
+    <w:lsdException w:name="Grid Table 7 Colorful Accent 4" w:uiPriority="52"/>
+    <w:lsdException w:name="Grid Table 1 Light Accent 5" w:uiPriority="46"/>
+    <w:lsdException w:name="Grid Table 2 Accent 5" w:uiPriority="47"/>
+    <w:lsdException w:name="Grid Table 3 Accent 5" w:uiPriority="48"/>
+    <w:lsdException w:name="Grid Table 4 Accent 5" w:uiPriority="49"/>
+    <w:lsdException w:name="Grid Table 5 Dark Accent 5" w:uiPriority="50"/>
+    <w:lsdException w:name="Grid Table 6 Colorful Accent 5" w:uiPriority="51"/>
+    <w:lsdException w:name="Grid Table 7 Colorful Accent 5" w:uiPriority="52"/>
+    <w:lsdException w:name="Grid Table 1 Light Accent 6" w:uiPriority="46"/>
+    <w:lsdException w:name="Grid Table 2 Accent 6" w:uiPriority="47"/>
+    <w:lsdException w:name="Grid Table 3 Accent 6" w:uiPriority="48"/>
+    <w:lsdException w:name="Grid Table 4 Accent 6" w:uiPriority="49"/>
+    <w:lsdException w:name="Grid Table 5 Dark Accent 6" w:uiPriority="50"/>
+    <w:lsdException w:name="Grid Table 6 Colorful Accent 6" w:uiPriority="51"/>
+    <w:lsdException w:name="Grid Table 7 Colorful Accent 6" w:uiPriority="52"/>
+    <w:lsdException w:name="List Table 1 Light" w:uiPriority="46"/>
+    <w:lsdException w:name="List Table 2" w:uiPriority="47"/>
+    <w:lsdException w:name="List Table 3" w:uiPriority="48"/>
+    <w:lsdException w:name="List Table 4" w:uiPriority="49"/>
+    <w:lsdException w:name="List Table 5 Dark" w:uiPriority="50"/>
+    <w:lsdException w:name="List Table 6 Colorful" w:uiPriority="51"/>
+    <w:lsdException w:name="List Table 7 Colorful" w:uiPriority="52"/>
+    <w:lsdException w:name="List Table 1 Light Accent 1" w:uiPriority="46"/>
+    <w:lsdException w:name="List Table 2 Accent 1" w:uiPriority="47"/>
+    <w:lsdException w:name="List Table 3 Accent 1" w:uiPriority="48"/>
+    <w:lsdException w:name="List Table 4 Accent 1" w:uiPriority="49"/>
+    <w:lsdException w:name="List Table 5 Dark Accent 1" w:uiPriority="50"/>
+    <w:lsdException w:name="List Table 6 Colorful Accent 1" w:uiPriority="51"/>
+    <w:lsdException w:name="List Table 7 Colorful Accent 1" w:uiPriority="52"/>
+    <w:lsdException w:name="List Table 1 Light Accent 2" w:uiPriority="46"/>
+    <w:lsdException w:name="List Table 2 Accent 2" w:uiPriority="47"/>
+    <w:lsdException w:name="List Table 3 Accent 2" w:uiPriority="48"/>
+    <w:lsdException w:name="List Table 4 Accent 2" w:uiPriority="49"/>
+    <w:lsdException w:name="List Table 5 Dark Accent 2" w:uiPriority="50"/>
+    <w:lsdException w:name="List Table 6 Colorful Accent 2" w:uiPriority="51"/>
+    <w:lsdException w:name="List Table 7 Colorful Accent 2" w:uiPriority="52"/>
+    <w:lsdException w:name="List Table 1 Light Accent 3" w:uiPriority="46"/>
+    <w:lsdException w:name="List Table 2 Accent 3" w:uiPriority="47"/>
+    <w:lsdException w:name="List Table 3 Accent 3" w:uiPriority="48"/>
+    <w:lsdException w:name="List Table 4 Accent 3" w:uiPriority="49"/>
+    <w:lsdException w:name="List Table 5 Dark Accent 3" w:uiPriority="50"/>
+    <w:lsdException w:name="List Table 6 Colorful Accent 3" w:uiPriority="51"/>
+    <w:lsdException w:name="List Table 7 Colorful Accent 3" w:uiPriority="52"/>
+    <w:lsdException w:name="List Table 1 Light Accent 4" w:uiPriority="46"/>
+    <w:lsdException w:name="List Table 2 Accent 4" w:uiPriority="47"/>
+    <w:lsdException w:name="List Table 3 Accent 4" w:uiPriority="48"/>
+    <w:lsdException w:name="List Table 4 Accent 4" w:uiPriority="49"/>
+    <w:lsdException w:name="List Table 5 Dark Accent 4" w:uiPriority="50"/>
+    <w:lsdException w:name="List Table 6 Colorful Accent 4" w:uiPriority="51"/>
+    <w:lsdException w:name="List Table 7 Colorful Accent 4" w:uiPriority="52"/>
+    <w:lsdException w:name="List Table 1 Light Accent 5" w:uiPriority="46"/>
+    <w:lsdException w:name="List Table 2 Accent 5" w:uiPriority="47"/>
+    <w:lsdException w:name="List Table 3 Accent 5" w:uiPriority="48"/>
+    <w:lsdException w:name="List Table 4 Accent 5" w:uiPriority="49"/>
+    <w:lsdException w:name="List Table 5 Dark Accent 5" w:uiPriority="50"/>
+    <w:lsdException w:name="List Table 6 Colorful Accent 5" w:uiPriority="51"/>
+    <w:lsdException w:name="List Table 7 Colorful Accent 5" w:uiPriority="52"/>
+    <w:lsdException w:name="List Table 1 Light Accent 6" w:uiPriority="46"/>
+    <w:lsdException w:name="List Table 2 Accent 6" w:uiPriority="47"/>
+    <w:lsdException w:name="List Table 3 Accent 6" w:uiPriority="48"/>
+    <w:lsdException w:name="List Table 4 Accent 6" w:uiPriority="49"/>
+    <w:lsdException w:name="List Table 5 Dark Accent 6" w:uiPriority="50"/>
+    <w:lsdException w:name="List Table 6 Colorful Accent 6" w:uiPriority="51"/>
+    <w:lsdException w:name="List Table 7 Colorful Accent 6" w:uiPriority="52"/>
   </w:latentStyles>
   <w:style w:type="paragraph" w:default="1" w:styleId="Normal">
     <w:name w:val="Normal"/>

</xml_diff>